<commit_message>
2 full salmon recipes
</commit_message>
<xml_diff>
--- a/recipes.docx
+++ b/recipes.docx
@@ -326,6 +326,15 @@
         </w:rPr>
         <w:t>3 total salmon dishes</w:t>
       </w:r>
+      <w:r>
+        <w:rPr>
+          <w:rFonts w:ascii="AppleSystemUIFont" w:hAnsi="AppleSystemUIFont" w:cs="AppleSystemUIFont"/>
+          <w:color w:val="353535"/>
+        </w:rPr>
+        <w:t xml:space="preserve"> (MERT DID THESE 3) </w:t>
+      </w:r>
+      <w:bookmarkStart w:id="0" w:name="_GoBack"/>
+      <w:bookmarkEnd w:id="0"/>
     </w:p>
     <w:p>
       <w:pPr>
@@ -614,10 +623,7 @@
         </w:rPr>
       </w:pPr>
     </w:p>
-    <w:p>
-      <w:bookmarkStart w:id="0" w:name="_GoBack"/>
-      <w:bookmarkEnd w:id="0"/>
-    </w:p>
+    <w:p/>
     <w:sectPr>
       <w:pgSz w:w="12240" w:h="15840"/>
       <w:pgMar w:top="1440" w:right="1440" w:bottom="1440" w:left="1440" w:header="720" w:footer="720" w:gutter="0"/>
@@ -641,7 +647,7 @@
     </w:rPrDefault>
     <w:pPrDefault/>
   </w:docDefaults>
-  <w:latentStyles w:defLockedState="0" w:defUIPriority="99" w:defSemiHidden="0" w:defUnhideWhenUsed="0" w:defQFormat="0" w:count="380">
+  <w:latentStyles w:defLockedState="0" w:defUIPriority="99" w:defSemiHidden="0" w:defUnhideWhenUsed="0" w:defQFormat="0" w:count="382">
     <w:lsdException w:name="Normal" w:uiPriority="0" w:qFormat="1"/>
     <w:lsdException w:name="heading 1" w:uiPriority="9" w:qFormat="1"/>
     <w:lsdException w:name="heading 2" w:semiHidden="1" w:uiPriority="9" w:unhideWhenUsed="1" w:qFormat="1"/>
@@ -747,7 +753,6 @@
     <w:lsdException w:name="HTML Sample" w:semiHidden="1" w:unhideWhenUsed="1"/>
     <w:lsdException w:name="HTML Typewriter" w:semiHidden="1" w:unhideWhenUsed="1"/>
     <w:lsdException w:name="HTML Variable" w:semiHidden="1" w:unhideWhenUsed="1"/>
-    <w:lsdException w:name="Normal Table" w:semiHidden="1" w:unhideWhenUsed="1"/>
     <w:lsdException w:name="annotation subject" w:semiHidden="1" w:unhideWhenUsed="1"/>
     <w:lsdException w:name="No List" w:semiHidden="1" w:unhideWhenUsed="1"/>
     <w:lsdException w:name="Outline List 1" w:semiHidden="1" w:unhideWhenUsed="1"/>
@@ -793,11 +798,9 @@
     <w:lsdException w:name="Table Subtle 1" w:semiHidden="1" w:unhideWhenUsed="1"/>
     <w:lsdException w:name="Table Subtle 2" w:semiHidden="1" w:unhideWhenUsed="1"/>
     <w:lsdException w:name="Table Web 1" w:semiHidden="1" w:unhideWhenUsed="1"/>
-    <w:lsdException w:name="Table Web 2" w:semiHidden="1" w:unhideWhenUsed="1"/>
     <w:lsdException w:name="Table Web 3" w:semiHidden="1" w:unhideWhenUsed="1"/>
     <w:lsdException w:name="Balloon Text" w:semiHidden="1" w:unhideWhenUsed="1"/>
     <w:lsdException w:name="Table Grid" w:uiPriority="39"/>
-    <w:lsdException w:name="Table Theme" w:semiHidden="1" w:unhideWhenUsed="1"/>
     <w:lsdException w:name="Note Level 1" w:semiHidden="1" w:unhideWhenUsed="1"/>
     <w:lsdException w:name="Note Level 2" w:semiHidden="1" w:unhideWhenUsed="1"/>
     <w:lsdException w:name="Note Level 3" w:semiHidden="1" w:unhideWhenUsed="1"/>
@@ -1022,6 +1025,8 @@
     <w:lsdException w:name="List Table 5 Dark Accent 6" w:uiPriority="50"/>
     <w:lsdException w:name="List Table 6 Colorful Accent 6" w:uiPriority="51"/>
     <w:lsdException w:name="List Table 7 Colorful Accent 6" w:uiPriority="52"/>
+    <w:lsdException w:name="Mention" w:semiHidden="1" w:unhideWhenUsed="1"/>
+    <w:lsdException w:name="Smart Hyperlink" w:semiHidden="1" w:unhideWhenUsed="1"/>
   </w:latentStyles>
   <w:style w:type="paragraph" w:default="1" w:styleId="Normal">
     <w:name w:val="Normal"/>

</xml_diff>